<commit_message>
research document and forntend part updated
</commit_message>
<xml_diff>
--- a/Documents/Research documents.docx
+++ b/Documents/Research documents.docx
@@ -112,6 +112,157 @@
           <w:t>https://www.exesoftware.ro/services/custom-development/?gclid=CjwKCAiAn7L-BRBbEiwAl9UtkPkMlRZlG3SnxfNYU7v-vlvckABz6MesZ-8oSHrxMyPmQQwh1fMNqBoCdRkQAvD_BwE</w:t>
         </w:r>
       </w:hyperlink>
+    </w:p>
+    <w:p>
+      <w:pPr>
+        <w:pStyle w:val="ListParagraph"/>
+      </w:pPr>
+    </w:p>
+    <w:p>
+      <w:pPr>
+        <w:pStyle w:val="ListParagraph"/>
+      </w:pPr>
+      <w:r>
+        <w:t>For prototyping</w:t>
+      </w:r>
+    </w:p>
+    <w:p>
+      <w:pPr>
+        <w:pStyle w:val="ListParagraph"/>
+      </w:pPr>
+      <w:hyperlink r:id="rId13" w:history="1">
+        <w:r>
+          <w:rPr>
+            <w:rStyle w:val="Hyperlink"/>
+          </w:rPr>
+          <w:t>https://www.wix.com/account/account-settings?metaSiteId=61a228e6-8028-4db4-b0fc-178cdbccc960&amp;dashboardPath=%2Fhome&amp;referralAdditionalInfo=Dashboard</w:t>
+        </w:r>
+      </w:hyperlink>
+    </w:p>
+    <w:p>
+      <w:pPr>
+        <w:pStyle w:val="ListParagraph"/>
+      </w:pPr>
+    </w:p>
+    <w:p>
+      <w:pPr>
+        <w:pStyle w:val="ListParagraph"/>
+      </w:pPr>
+      <w:r>
+        <w:t>For prototyping I used wix.com where I choose a template but still it is not finished yet.</w:t>
+      </w:r>
+    </w:p>
+    <w:p>
+      <w:pPr>
+        <w:pStyle w:val="ListParagraph"/>
+      </w:pPr>
+      <w:r>
+        <w:t xml:space="preserve">Credential is </w:t>
+      </w:r>
+    </w:p>
+    <w:p>
+      <w:pPr>
+        <w:pStyle w:val="ListParagraph"/>
+      </w:pPr>
+      <w:r>
+        <w:t xml:space="preserve">User name: </w:t>
+      </w:r>
+      <w:hyperlink r:id="rId14" w:history="1">
+        <w:r>
+          <w:rPr>
+            <w:rStyle w:val="Hyperlink"/>
+          </w:rPr>
+          <w:t>orangeprogramming123@gmail.com</w:t>
+        </w:r>
+      </w:hyperlink>
+    </w:p>
+    <w:p>
+      <w:pPr>
+        <w:pStyle w:val="ListParagraph"/>
+      </w:pPr>
+      <w:proofErr w:type="gramStart"/>
+      <w:r>
+        <w:t>Password :</w:t>
+      </w:r>
+      <w:proofErr w:type="gramEnd"/>
+      <w:r>
+        <w:t xml:space="preserve"> orangeprogram123!</w:t>
+      </w:r>
+    </w:p>
+    <w:p>
+      <w:pPr>
+        <w:pStyle w:val="ListParagraph"/>
+      </w:pPr>
+    </w:p>
+    <w:p>
+      <w:pPr>
+        <w:pStyle w:val="ListParagraph"/>
+      </w:pPr>
+    </w:p>
+    <w:p>
+      <w:pPr>
+        <w:pStyle w:val="ListParagraph"/>
+      </w:pPr>
+      <w:r>
+        <w:t>For Database we need to make ERD diagram for it.</w:t>
+      </w:r>
+    </w:p>
+    <w:p>
+      <w:pPr>
+        <w:pStyle w:val="ListParagraph"/>
+      </w:pPr>
+      <w:r>
+        <w:t>We need to look for user credentials what I should do</w:t>
+      </w:r>
+    </w:p>
+    <w:p>
+      <w:pPr>
+        <w:pStyle w:val="ListParagraph"/>
+      </w:pPr>
+    </w:p>
+    <w:p>
+      <w:pPr>
+        <w:pStyle w:val="ListParagraph"/>
+      </w:pPr>
+    </w:p>
+    <w:p>
+      <w:pPr>
+        <w:pStyle w:val="ListParagraph"/>
+      </w:pPr>
+      <w:proofErr w:type="spellStart"/>
+      <w:r>
+        <w:t>OrangeProgramming</w:t>
+      </w:r>
+      <w:proofErr w:type="spellEnd"/>
+      <w:r>
+        <w:t>-Header and footer</w:t>
+      </w:r>
+    </w:p>
+    <w:p>
+      <w:pPr>
+        <w:pStyle w:val="ListParagraph"/>
+      </w:pPr>
+      <w:hyperlink r:id="rId15" w:history="1">
+        <w:r>
+          <w:rPr>
+            <w:rStyle w:val="Hyperlink"/>
+          </w:rPr>
+          <w:t>https://www.youtube.com/watch?v=l6nmysZKHFU&amp;ab_channel=Academind</w:t>
+        </w:r>
+      </w:hyperlink>
+    </w:p>
+    <w:p>
+      <w:pPr>
+        <w:pStyle w:val="ListParagraph"/>
+      </w:pPr>
+      <w:r>
+        <w:t>following this tutorial</w:t>
+      </w:r>
+    </w:p>
+    <w:p>
+      <w:pPr>
+        <w:pStyle w:val="ListParagraph"/>
+      </w:pPr>
     </w:p>
     <w:p>
       <w:pPr>
@@ -984,6 +1135,15 @@
 </file>
 
 <file path=customXml/item1.xml><?xml version="1.0" encoding="utf-8"?>
+<?mso-contentType ?>
+<FormTemplates xmlns="http://schemas.microsoft.com/sharepoint/v3/contenttype/forms">
+  <Display>DocumentLibraryForm</Display>
+  <Edit>DocumentLibraryForm</Edit>
+  <New>DocumentLibraryForm</New>
+</FormTemplates>
+</file>
+
+<file path=customXml/item2.xml><?xml version="1.0" encoding="utf-8"?>
 <ct:contentTypeSchema xmlns:ct="http://schemas.microsoft.com/office/2006/metadata/contentType" xmlns:ma="http://schemas.microsoft.com/office/2006/metadata/properties/metaAttributes" ct:_="" ma:_="" ma:contentTypeName="Document" ma:contentTypeID="0x01010039F3FFCB32B2CB4583390F0940AFC625" ma:contentTypeVersion="11" ma:contentTypeDescription="Een nieuw document maken." ma:contentTypeScope="" ma:versionID="7fe48e2ecdac89a639204f848c055a29">
   <xsd:schema xmlns:xsd="http://www.w3.org/2001/XMLSchema" xmlns:xs="http://www.w3.org/2001/XMLSchema" xmlns:p="http://schemas.microsoft.com/office/2006/metadata/properties" xmlns:ns3="9d56b864-3263-4ef2-8fc3-1f555df2ad63" xmlns:ns4="a148e64d-1a4f-4c4c-b1fe-b2ba5e405bb3" targetNamespace="http://schemas.microsoft.com/office/2006/metadata/properties" ma:root="true" ma:fieldsID="8b2a091c7cf1ae4f6cb7a20f6dc8bfbf" ns3:_="" ns4:_="">
     <xsd:import namespace="9d56b864-3263-4ef2-8fc3-1f555df2ad63"/>
@@ -1194,15 +1354,6 @@
 </ct:contentTypeSchema>
 </file>
 
-<file path=customXml/item2.xml><?xml version="1.0" encoding="utf-8"?>
-<?mso-contentType ?>
-<FormTemplates xmlns="http://schemas.microsoft.com/sharepoint/v3/contenttype/forms">
-  <Display>DocumentLibraryForm</Display>
-  <Edit>DocumentLibraryForm</Edit>
-  <New>DocumentLibraryForm</New>
-</FormTemplates>
-</file>
-
 <file path=customXml/item3.xml><?xml version="1.0" encoding="utf-8"?>
 <p:properties xmlns:p="http://schemas.microsoft.com/office/2006/metadata/properties" xmlns:xsi="http://www.w3.org/2001/XMLSchema-instance" xmlns:pc="http://schemas.microsoft.com/office/infopath/2007/PartnerControls">
   <documentManagement/>
@@ -1210,6 +1361,14 @@
 </file>
 
 <file path=customXml/itemProps1.xml><?xml version="1.0" encoding="utf-8"?>
+<ds:datastoreItem xmlns:ds="http://schemas.openxmlformats.org/officeDocument/2006/customXml" ds:itemID="{59B90406-C269-48FF-8B98-053AFB24C906}">
+  <ds:schemaRefs>
+    <ds:schemaRef ds:uri="http://schemas.microsoft.com/sharepoint/v3/contenttype/forms"/>
+  </ds:schemaRefs>
+</ds:datastoreItem>
+</file>
+
+<file path=customXml/itemProps2.xml><?xml version="1.0" encoding="utf-8"?>
 <ds:datastoreItem xmlns:ds="http://schemas.openxmlformats.org/officeDocument/2006/customXml" ds:itemID="{0898A363-13EF-49B5-98F9-32D9952D0FDB}">
   <ds:schemaRefs>
     <ds:schemaRef ds:uri="http://schemas.microsoft.com/office/2006/metadata/contentType"/>
@@ -1228,27 +1387,11 @@
 </ds:datastoreItem>
 </file>
 
-<file path=customXml/itemProps2.xml><?xml version="1.0" encoding="utf-8"?>
-<ds:datastoreItem xmlns:ds="http://schemas.openxmlformats.org/officeDocument/2006/customXml" ds:itemID="{59B90406-C269-48FF-8B98-053AFB24C906}">
-  <ds:schemaRefs>
-    <ds:schemaRef ds:uri="http://schemas.microsoft.com/sharepoint/v3/contenttype/forms"/>
-  </ds:schemaRefs>
-</ds:datastoreItem>
-</file>
-
 <file path=customXml/itemProps3.xml><?xml version="1.0" encoding="utf-8"?>
 <ds:datastoreItem xmlns:ds="http://schemas.openxmlformats.org/officeDocument/2006/customXml" ds:itemID="{06B7C26F-4C51-4A45-B73E-75E663722335}">
   <ds:schemaRefs>
-    <ds:schemaRef ds:uri="http://schemas.microsoft.com/office/2006/documentManagement/types"/>
-    <ds:schemaRef ds:uri="http://purl.org/dc/dcmitype/"/>
+    <ds:schemaRef ds:uri="http://schemas.microsoft.com/office/2006/metadata/properties"/>
     <ds:schemaRef ds:uri="http://schemas.microsoft.com/office/infopath/2007/PartnerControls"/>
-    <ds:schemaRef ds:uri="http://schemas.openxmlformats.org/package/2006/metadata/core-properties"/>
-    <ds:schemaRef ds:uri="http://purl.org/dc/elements/1.1/"/>
-    <ds:schemaRef ds:uri="a148e64d-1a4f-4c4c-b1fe-b2ba5e405bb3"/>
-    <ds:schemaRef ds:uri="http://purl.org/dc/terms/"/>
-    <ds:schemaRef ds:uri="9d56b864-3263-4ef2-8fc3-1f555df2ad63"/>
-    <ds:schemaRef ds:uri="http://schemas.microsoft.com/office/2006/metadata/properties"/>
-    <ds:schemaRef ds:uri="http://www.w3.org/XML/1998/namespace"/>
   </ds:schemaRefs>
 </ds:datastoreItem>
 </file>
</xml_diff>